<commit_message>
To do list is added, introduction is updated
</commit_message>
<xml_diff>
--- a/Reports/introduction.docx
+++ b/Reports/introduction.docx
@@ -33,23 +33,41 @@
         <w:ind w:firstLine="708"/>
       </w:pPr>
       <w:r>
-        <w:t xml:space="preserve">In this project, AC to DC motor driving systems are investigated. </w:t>
+        <w:t>In this project, AC to DC motor driving systems are investigated.</w:t>
       </w:r>
       <w:r>
-        <w:t>Some topologies are compared with respect to advantages and disadvantages and one topology are chosen to make. In addition, simulations at Simulink are made to determine the design specification. Thus, components are chosen by using th</w:t>
+        <w:t xml:space="preserve"> The input is given as AC voltages by using VARIAC and it is supposed that the motor is controlled by externally without changing the input AC voltages.  There are some topologies such as 3-Phase Thyristor Rectifier, 1-Phase Thyristor Rectifier, Diode Rectifier with Buck Converter</w:t>
       </w:r>
       <w:r>
-        <w:t>e</w:t>
+        <w:t xml:space="preserve"> to operates for this aim.  We, The Third Harmonics, chose the topology that depends on diode rectifiers with PWM control</w:t>
+      </w:r>
+    </w:p>
+    <w:p>
+      <w:pPr>
+        <w:ind w:firstLine="708"/>
+      </w:pPr>
+      <w:r>
+        <w:t xml:space="preserve">At this report, </w:t>
       </w:r>
       <w:r>
-        <w:t>s</w:t>
+        <w:t xml:space="preserve">the topology will be examined deeply and argued in respect to advantages and disadvantages.  Computer simulation will be shown part by part by using Simulink. The component selection of the project will be made as result of the computer simulation. Then, the prototype </w:t>
       </w:r>
       <w:r>
-        <w:t>e</w:t>
+        <w:t>will be</w:t>
       </w:r>
       <w:r>
-        <w:t xml:space="preserve"> simulation results and a prototype are implemented.</w:t>
+        <w:t xml:space="preserve"> created and tested. </w:t>
       </w:r>
+    </w:p>
+    <w:p>
+      <w:pPr>
+        <w:ind w:firstLine="708"/>
+      </w:pPr>
+    </w:p>
+    <w:p>
+      <w:pPr>
+        <w:ind w:firstLine="708"/>
+      </w:pPr>
     </w:p>
     <w:p>
       <w:pPr>
@@ -62,43 +80,6 @@
       </w:pPr>
     </w:p>
     <w:p>
-      <w:pPr>
-        <w:rPr>
-          <w:b/>
-          <w:sz w:val="30"/>
-          <w:szCs w:val="30"/>
-        </w:rPr>
-      </w:pPr>
-      <w:r>
-        <w:rPr>
-          <w:b/>
-          <w:sz w:val="30"/>
-          <w:szCs w:val="30"/>
-        </w:rPr>
-        <w:t>TOPOLOGY SELECTION</w:t>
-      </w:r>
-    </w:p>
-    <w:p>
-      <w:pPr>
-        <w:rPr>
-          <w:b/>
-          <w:sz w:val="30"/>
-          <w:szCs w:val="30"/>
-        </w:rPr>
-      </w:pPr>
-    </w:p>
-    <w:p>
-      <w:r>
-        <w:rPr>
-          <w:b/>
-          <w:sz w:val="30"/>
-          <w:szCs w:val="30"/>
-        </w:rPr>
-        <w:tab/>
-      </w:r>
-      <w:r>
-        <w:t xml:space="preserve">At this project </w:t>
-      </w:r>
       <w:r>
         <w:rPr>
           <w:sz w:val="30"/>

</xml_diff>